<commit_message>
Pruebas de aceptacion de los requisitos de informacion
</commit_message>
<xml_diff>
--- a/Segundo Entregable/Requisitos de informacion.docx
+++ b/Segundo Entregable/Requisitos de informacion.docx
@@ -2,10 +2,7 @@
 <file path=word/document.xml><?xml version="1.0" encoding="utf-8"?>
 <w:document xmlns:wpc="http://schemas.microsoft.com/office/word/2010/wordprocessingCanvas" xmlns:mc="http://schemas.openxmlformats.org/markup-compatibility/2006" xmlns:o="urn:schemas-microsoft-com:office:office" xmlns:r="http://schemas.openxmlformats.org/officeDocument/2006/relationships" xmlns:m="http://schemas.openxmlformats.org/officeDocument/2006/math" xmlns:v="urn:schemas-microsoft-com:vml" xmlns:wp14="http://schemas.microsoft.com/office/word/2010/wordprocessingDrawing" xmlns:wp="http://schemas.openxmlformats.org/drawingml/2006/wordprocessingDrawing" xmlns:w10="urn:schemas-microsoft-com:office:word" xmlns:w="http://schemas.openxmlformats.org/wordprocessingml/2006/main" xmlns:w14="http://schemas.microsoft.com/office/word/2010/wordml" xmlns:wpg="http://schemas.microsoft.com/office/word/2010/wordprocessingGroup" xmlns:wpi="http://schemas.microsoft.com/office/word/2010/wordprocessingInk" xmlns:wne="http://schemas.microsoft.com/office/word/2006/wordml" xmlns:wps="http://schemas.microsoft.com/office/word/2010/wordprocessingShape" mc:Ignorable="w14 wp14">
   <w:body>
-    <w:p>
-      <w:bookmarkStart w:id="0" w:name="_GoBack"/>
-      <w:bookmarkEnd w:id="0"/>
-    </w:p>
+    <w:p/>
     <w:p>
       <w:pPr>
         <w:rPr>
@@ -123,6 +120,200 @@
       <w:r>
         <w:t>Para poder tener un control sobre el estado de los mismos.</w:t>
       </w:r>
+    </w:p>
+    <w:p/>
+    <w:p/>
+    <w:p/>
+    <w:p/>
+    <w:p/>
+    <w:p/>
+    <w:p/>
+    <w:p>
+      <w:r>
+        <w:lastRenderedPageBreak/>
+        <w:t xml:space="preserve">Pruebas de </w:t>
+      </w:r>
+      <w:r>
+        <w:t>aceptación</w:t>
+      </w:r>
+      <w:r>
+        <w:t xml:space="preserve"> </w:t>
+      </w:r>
+    </w:p>
+    <w:p>
+      <w:r>
+        <w:t>R</w:t>
+      </w:r>
+      <w:r>
+        <w:t>I</w:t>
+      </w:r>
+      <w:r>
+        <w:t>-01</w:t>
+      </w:r>
+    </w:p>
+    <w:p>
+      <w:pPr>
+        <w:pStyle w:val="Prrafodelista"/>
+        <w:numPr>
+          <w:ilvl w:val="0"/>
+          <w:numId w:val="1"/>
+        </w:numPr>
+      </w:pPr>
+      <w:r>
+        <w:t>Se matricula un usuario nuevo, se pide el listado de usuario y aparece el usuario en el listado.</w:t>
+      </w:r>
+    </w:p>
+    <w:p>
+      <w:pPr>
+        <w:pStyle w:val="Prrafodelista"/>
+        <w:numPr>
+          <w:ilvl w:val="0"/>
+          <w:numId w:val="1"/>
+        </w:numPr>
+      </w:pPr>
+      <w:r>
+        <w:t>Se modifican los datos de un usuario, se pide el listado de usuario y aparece el usuario con los nuevos datos en el listado.</w:t>
+      </w:r>
+    </w:p>
+    <w:p>
+      <w:pPr>
+        <w:pStyle w:val="Prrafodelista"/>
+        <w:numPr>
+          <w:ilvl w:val="0"/>
+          <w:numId w:val="1"/>
+        </w:numPr>
+      </w:pPr>
+      <w:r>
+        <w:t>Se da de baja un usuario, se pide el listado de usuario y aparece el listado de usuario sin el usuario dado de baja en cuestión.</w:t>
+      </w:r>
+    </w:p>
+    <w:p>
+      <w:pPr>
+        <w:pStyle w:val="Prrafodelista"/>
+        <w:numPr>
+          <w:ilvl w:val="0"/>
+          <w:numId w:val="1"/>
+        </w:numPr>
+      </w:pPr>
+      <w:r>
+        <w:t xml:space="preserve">No se permiten registros de </w:t>
+      </w:r>
+      <w:r>
+        <w:t>usuarios</w:t>
+      </w:r>
+      <w:r>
+        <w:t xml:space="preserve"> nuevos ni modificaciones</w:t>
+      </w:r>
+      <w:r>
+        <w:t xml:space="preserve"> </w:t>
+      </w:r>
+      <w:r>
+        <w:t>que dejen sin valor algún dato.</w:t>
+      </w:r>
+    </w:p>
+    <w:p>
+      <w:pPr>
+        <w:pStyle w:val="Prrafodelista"/>
+      </w:pPr>
+    </w:p>
+    <w:p>
+      <w:pPr>
+        <w:pStyle w:val="Prrafodelista"/>
+      </w:pPr>
+    </w:p>
+    <w:p>
+      <w:pPr>
+        <w:pStyle w:val="Prrafodelista"/>
+        <w:ind w:left="0"/>
+      </w:pPr>
+      <w:r>
+        <w:t>R</w:t>
+      </w:r>
+      <w:r>
+        <w:t>I</w:t>
+      </w:r>
+      <w:r>
+        <w:t>-02</w:t>
+      </w:r>
+    </w:p>
+    <w:p>
+      <w:pPr>
+        <w:pStyle w:val="Prrafodelista"/>
+        <w:numPr>
+          <w:ilvl w:val="0"/>
+          <w:numId w:val="2"/>
+        </w:numPr>
+      </w:pPr>
+      <w:r>
+        <w:t>Un usuario introduce su nombre y aparecen sus datos correspondientes en el listado.</w:t>
+      </w:r>
+    </w:p>
+    <w:p>
+      <w:pPr>
+        <w:pStyle w:val="Prrafodelista"/>
+        <w:numPr>
+          <w:ilvl w:val="0"/>
+          <w:numId w:val="2"/>
+        </w:numPr>
+      </w:pPr>
+      <w:r>
+        <w:t>Un usuario introduce un nombre no registrado en el listado y aparece un mensaje de error.</w:t>
+      </w:r>
+    </w:p>
+    <w:p>
+      <w:r>
+        <w:t>RI-03</w:t>
+      </w:r>
+    </w:p>
+    <w:p>
+      <w:pPr>
+        <w:pStyle w:val="Prrafodelista"/>
+        <w:numPr>
+          <w:ilvl w:val="0"/>
+          <w:numId w:val="3"/>
+        </w:numPr>
+      </w:pPr>
+      <w:r>
+        <w:t>Un usuario que no dispone de instrumento propio solicita el préstamo de uno en la escuela, se pide el listado de instrumentos y aparece el instrumento en cuestión asociado al usuario.</w:t>
+      </w:r>
+    </w:p>
+    <w:p>
+      <w:pPr>
+        <w:pStyle w:val="Prrafodelista"/>
+        <w:numPr>
+          <w:ilvl w:val="0"/>
+          <w:numId w:val="3"/>
+        </w:numPr>
+      </w:pPr>
+      <w:r>
+        <w:t>Un usuario que dispone de instrumento propio solicita el préstamo de uno en la escuela, y aparece un mensaje de error impidiéndole asignarle uno de los instrumentos del listado.</w:t>
+      </w:r>
+    </w:p>
+    <w:p>
+      <w:pPr>
+        <w:pStyle w:val="Prrafodelista"/>
+        <w:numPr>
+          <w:ilvl w:val="0"/>
+          <w:numId w:val="3"/>
+        </w:numPr>
+      </w:pPr>
+      <w:r>
+        <w:t>Un usuario devuelve un instrumento que tenía en préstamo, se pide el listado de instrumentos y aparece el instrumento sin asociar a ningún usuario.</w:t>
+      </w:r>
+    </w:p>
+    <w:p>
+      <w:pPr>
+        <w:pStyle w:val="Prrafodelista"/>
+        <w:numPr>
+          <w:ilvl w:val="0"/>
+          <w:numId w:val="3"/>
+        </w:numPr>
+      </w:pPr>
+      <w:r>
+        <w:t>Un usuario que no dispone de instrumento propio solicita el préstamo de un instrumento, del cual no queda ninguno sin ser asociado a ningún usuario, aparece un mensaje de error avisándole de que no queda instrumentos libres de ese tipo.</w:t>
+      </w:r>
+      <w:bookmarkStart w:id="0" w:name="_GoBack"/>
+      <w:bookmarkEnd w:id="0"/>
     </w:p>
     <w:sectPr>
       <w:pgSz w:w="11906" w:h="16838"/>
@@ -132,6 +323,359 @@
     </w:sectPr>
   </w:body>
 </w:document>
+</file>
+
+<file path=word/numbering.xml><?xml version="1.0" encoding="utf-8"?>
+<w:numbering xmlns:wpc="http://schemas.microsoft.com/office/word/2010/wordprocessingCanvas" xmlns:mc="http://schemas.openxmlformats.org/markup-compatibility/2006" xmlns:o="urn:schemas-microsoft-com:office:office" xmlns:r="http://schemas.openxmlformats.org/officeDocument/2006/relationships" xmlns:m="http://schemas.openxmlformats.org/officeDocument/2006/math" xmlns:v="urn:schemas-microsoft-com:vml" xmlns:wp14="http://schemas.microsoft.com/office/word/2010/wordprocessingDrawing" xmlns:wp="http://schemas.openxmlformats.org/drawingml/2006/wordprocessingDrawing" xmlns:w10="urn:schemas-microsoft-com:office:word" xmlns:w="http://schemas.openxmlformats.org/wordprocessingml/2006/main" xmlns:w14="http://schemas.microsoft.com/office/word/2010/wordml" xmlns:wpg="http://schemas.microsoft.com/office/word/2010/wordprocessingGroup" xmlns:wpi="http://schemas.microsoft.com/office/word/2010/wordprocessingInk" xmlns:wne="http://schemas.microsoft.com/office/word/2006/wordml" xmlns:wps="http://schemas.microsoft.com/office/word/2010/wordprocessingShape" mc:Ignorable="w14 wp14">
+  <w:abstractNum w:abstractNumId="0">
+    <w:nsid w:val="1D57496B"/>
+    <w:multiLevelType w:val="hybridMultilevel"/>
+    <w:tmpl w:val="C6402292"/>
+    <w:lvl w:ilvl="0" w:tplc="040A0001">
+      <w:start w:val="1"/>
+      <w:numFmt w:val="bullet"/>
+      <w:lvlText w:val=""/>
+      <w:lvlJc w:val="left"/>
+      <w:pPr>
+        <w:ind w:left="720" w:hanging="360"/>
+      </w:pPr>
+      <w:rPr>
+        <w:rFonts w:ascii="Symbol" w:hAnsi="Symbol" w:hint="default"/>
+      </w:rPr>
+    </w:lvl>
+    <w:lvl w:ilvl="1" w:tplc="040A0003" w:tentative="1">
+      <w:start w:val="1"/>
+      <w:numFmt w:val="bullet"/>
+      <w:lvlText w:val="o"/>
+      <w:lvlJc w:val="left"/>
+      <w:pPr>
+        <w:ind w:left="1440" w:hanging="360"/>
+      </w:pPr>
+      <w:rPr>
+        <w:rFonts w:ascii="Courier New" w:hAnsi="Courier New" w:cs="Courier New" w:hint="default"/>
+      </w:rPr>
+    </w:lvl>
+    <w:lvl w:ilvl="2" w:tplc="040A0005" w:tentative="1">
+      <w:start w:val="1"/>
+      <w:numFmt w:val="bullet"/>
+      <w:lvlText w:val=""/>
+      <w:lvlJc w:val="left"/>
+      <w:pPr>
+        <w:ind w:left="2160" w:hanging="360"/>
+      </w:pPr>
+      <w:rPr>
+        <w:rFonts w:ascii="Wingdings" w:hAnsi="Wingdings" w:hint="default"/>
+      </w:rPr>
+    </w:lvl>
+    <w:lvl w:ilvl="3" w:tplc="040A0001" w:tentative="1">
+      <w:start w:val="1"/>
+      <w:numFmt w:val="bullet"/>
+      <w:lvlText w:val=""/>
+      <w:lvlJc w:val="left"/>
+      <w:pPr>
+        <w:ind w:left="2880" w:hanging="360"/>
+      </w:pPr>
+      <w:rPr>
+        <w:rFonts w:ascii="Symbol" w:hAnsi="Symbol" w:hint="default"/>
+      </w:rPr>
+    </w:lvl>
+    <w:lvl w:ilvl="4" w:tplc="040A0003" w:tentative="1">
+      <w:start w:val="1"/>
+      <w:numFmt w:val="bullet"/>
+      <w:lvlText w:val="o"/>
+      <w:lvlJc w:val="left"/>
+      <w:pPr>
+        <w:ind w:left="3600" w:hanging="360"/>
+      </w:pPr>
+      <w:rPr>
+        <w:rFonts w:ascii="Courier New" w:hAnsi="Courier New" w:cs="Courier New" w:hint="default"/>
+      </w:rPr>
+    </w:lvl>
+    <w:lvl w:ilvl="5" w:tplc="040A0005" w:tentative="1">
+      <w:start w:val="1"/>
+      <w:numFmt w:val="bullet"/>
+      <w:lvlText w:val=""/>
+      <w:lvlJc w:val="left"/>
+      <w:pPr>
+        <w:ind w:left="4320" w:hanging="360"/>
+      </w:pPr>
+      <w:rPr>
+        <w:rFonts w:ascii="Wingdings" w:hAnsi="Wingdings" w:hint="default"/>
+      </w:rPr>
+    </w:lvl>
+    <w:lvl w:ilvl="6" w:tplc="040A0001" w:tentative="1">
+      <w:start w:val="1"/>
+      <w:numFmt w:val="bullet"/>
+      <w:lvlText w:val=""/>
+      <w:lvlJc w:val="left"/>
+      <w:pPr>
+        <w:ind w:left="5040" w:hanging="360"/>
+      </w:pPr>
+      <w:rPr>
+        <w:rFonts w:ascii="Symbol" w:hAnsi="Symbol" w:hint="default"/>
+      </w:rPr>
+    </w:lvl>
+    <w:lvl w:ilvl="7" w:tplc="040A0003" w:tentative="1">
+      <w:start w:val="1"/>
+      <w:numFmt w:val="bullet"/>
+      <w:lvlText w:val="o"/>
+      <w:lvlJc w:val="left"/>
+      <w:pPr>
+        <w:ind w:left="5760" w:hanging="360"/>
+      </w:pPr>
+      <w:rPr>
+        <w:rFonts w:ascii="Courier New" w:hAnsi="Courier New" w:cs="Courier New" w:hint="default"/>
+      </w:rPr>
+    </w:lvl>
+    <w:lvl w:ilvl="8" w:tplc="040A0005" w:tentative="1">
+      <w:start w:val="1"/>
+      <w:numFmt w:val="bullet"/>
+      <w:lvlText w:val=""/>
+      <w:lvlJc w:val="left"/>
+      <w:pPr>
+        <w:ind w:left="6480" w:hanging="360"/>
+      </w:pPr>
+      <w:rPr>
+        <w:rFonts w:ascii="Wingdings" w:hAnsi="Wingdings" w:hint="default"/>
+      </w:rPr>
+    </w:lvl>
+  </w:abstractNum>
+  <w:abstractNum w:abstractNumId="1">
+    <w:nsid w:val="3DBD303E"/>
+    <w:multiLevelType w:val="hybridMultilevel"/>
+    <w:tmpl w:val="D8523A58"/>
+    <w:lvl w:ilvl="0" w:tplc="040A0001">
+      <w:start w:val="1"/>
+      <w:numFmt w:val="bullet"/>
+      <w:lvlText w:val=""/>
+      <w:lvlJc w:val="left"/>
+      <w:pPr>
+        <w:ind w:left="720" w:hanging="360"/>
+      </w:pPr>
+      <w:rPr>
+        <w:rFonts w:ascii="Symbol" w:hAnsi="Symbol" w:hint="default"/>
+      </w:rPr>
+    </w:lvl>
+    <w:lvl w:ilvl="1" w:tplc="040A0003" w:tentative="1">
+      <w:start w:val="1"/>
+      <w:numFmt w:val="bullet"/>
+      <w:lvlText w:val="o"/>
+      <w:lvlJc w:val="left"/>
+      <w:pPr>
+        <w:ind w:left="1440" w:hanging="360"/>
+      </w:pPr>
+      <w:rPr>
+        <w:rFonts w:ascii="Courier New" w:hAnsi="Courier New" w:cs="Courier New" w:hint="default"/>
+      </w:rPr>
+    </w:lvl>
+    <w:lvl w:ilvl="2" w:tplc="040A0005" w:tentative="1">
+      <w:start w:val="1"/>
+      <w:numFmt w:val="bullet"/>
+      <w:lvlText w:val=""/>
+      <w:lvlJc w:val="left"/>
+      <w:pPr>
+        <w:ind w:left="2160" w:hanging="360"/>
+      </w:pPr>
+      <w:rPr>
+        <w:rFonts w:ascii="Wingdings" w:hAnsi="Wingdings" w:hint="default"/>
+      </w:rPr>
+    </w:lvl>
+    <w:lvl w:ilvl="3" w:tplc="040A0001" w:tentative="1">
+      <w:start w:val="1"/>
+      <w:numFmt w:val="bullet"/>
+      <w:lvlText w:val=""/>
+      <w:lvlJc w:val="left"/>
+      <w:pPr>
+        <w:ind w:left="2880" w:hanging="360"/>
+      </w:pPr>
+      <w:rPr>
+        <w:rFonts w:ascii="Symbol" w:hAnsi="Symbol" w:hint="default"/>
+      </w:rPr>
+    </w:lvl>
+    <w:lvl w:ilvl="4" w:tplc="040A0003" w:tentative="1">
+      <w:start w:val="1"/>
+      <w:numFmt w:val="bullet"/>
+      <w:lvlText w:val="o"/>
+      <w:lvlJc w:val="left"/>
+      <w:pPr>
+        <w:ind w:left="3600" w:hanging="360"/>
+      </w:pPr>
+      <w:rPr>
+        <w:rFonts w:ascii="Courier New" w:hAnsi="Courier New" w:cs="Courier New" w:hint="default"/>
+      </w:rPr>
+    </w:lvl>
+    <w:lvl w:ilvl="5" w:tplc="040A0005" w:tentative="1">
+      <w:start w:val="1"/>
+      <w:numFmt w:val="bullet"/>
+      <w:lvlText w:val=""/>
+      <w:lvlJc w:val="left"/>
+      <w:pPr>
+        <w:ind w:left="4320" w:hanging="360"/>
+      </w:pPr>
+      <w:rPr>
+        <w:rFonts w:ascii="Wingdings" w:hAnsi="Wingdings" w:hint="default"/>
+      </w:rPr>
+    </w:lvl>
+    <w:lvl w:ilvl="6" w:tplc="040A0001" w:tentative="1">
+      <w:start w:val="1"/>
+      <w:numFmt w:val="bullet"/>
+      <w:lvlText w:val=""/>
+      <w:lvlJc w:val="left"/>
+      <w:pPr>
+        <w:ind w:left="5040" w:hanging="360"/>
+      </w:pPr>
+      <w:rPr>
+        <w:rFonts w:ascii="Symbol" w:hAnsi="Symbol" w:hint="default"/>
+      </w:rPr>
+    </w:lvl>
+    <w:lvl w:ilvl="7" w:tplc="040A0003" w:tentative="1">
+      <w:start w:val="1"/>
+      <w:numFmt w:val="bullet"/>
+      <w:lvlText w:val="o"/>
+      <w:lvlJc w:val="left"/>
+      <w:pPr>
+        <w:ind w:left="5760" w:hanging="360"/>
+      </w:pPr>
+      <w:rPr>
+        <w:rFonts w:ascii="Courier New" w:hAnsi="Courier New" w:cs="Courier New" w:hint="default"/>
+      </w:rPr>
+    </w:lvl>
+    <w:lvl w:ilvl="8" w:tplc="040A0005" w:tentative="1">
+      <w:start w:val="1"/>
+      <w:numFmt w:val="bullet"/>
+      <w:lvlText w:val=""/>
+      <w:lvlJc w:val="left"/>
+      <w:pPr>
+        <w:ind w:left="6480" w:hanging="360"/>
+      </w:pPr>
+      <w:rPr>
+        <w:rFonts w:ascii="Wingdings" w:hAnsi="Wingdings" w:hint="default"/>
+      </w:rPr>
+    </w:lvl>
+  </w:abstractNum>
+  <w:abstractNum w:abstractNumId="2">
+    <w:nsid w:val="46364760"/>
+    <w:multiLevelType w:val="hybridMultilevel"/>
+    <w:tmpl w:val="E8FEF900"/>
+    <w:lvl w:ilvl="0" w:tplc="040A0001">
+      <w:start w:val="1"/>
+      <w:numFmt w:val="bullet"/>
+      <w:lvlText w:val=""/>
+      <w:lvlJc w:val="left"/>
+      <w:pPr>
+        <w:ind w:left="720" w:hanging="360"/>
+      </w:pPr>
+      <w:rPr>
+        <w:rFonts w:ascii="Symbol" w:hAnsi="Symbol" w:hint="default"/>
+      </w:rPr>
+    </w:lvl>
+    <w:lvl w:ilvl="1" w:tplc="040A0003" w:tentative="1">
+      <w:start w:val="1"/>
+      <w:numFmt w:val="bullet"/>
+      <w:lvlText w:val="o"/>
+      <w:lvlJc w:val="left"/>
+      <w:pPr>
+        <w:ind w:left="1440" w:hanging="360"/>
+      </w:pPr>
+      <w:rPr>
+        <w:rFonts w:ascii="Courier New" w:hAnsi="Courier New" w:cs="Courier New" w:hint="default"/>
+      </w:rPr>
+    </w:lvl>
+    <w:lvl w:ilvl="2" w:tplc="040A0005" w:tentative="1">
+      <w:start w:val="1"/>
+      <w:numFmt w:val="bullet"/>
+      <w:lvlText w:val=""/>
+      <w:lvlJc w:val="left"/>
+      <w:pPr>
+        <w:ind w:left="2160" w:hanging="360"/>
+      </w:pPr>
+      <w:rPr>
+        <w:rFonts w:ascii="Wingdings" w:hAnsi="Wingdings" w:hint="default"/>
+      </w:rPr>
+    </w:lvl>
+    <w:lvl w:ilvl="3" w:tplc="040A0001" w:tentative="1">
+      <w:start w:val="1"/>
+      <w:numFmt w:val="bullet"/>
+      <w:lvlText w:val=""/>
+      <w:lvlJc w:val="left"/>
+      <w:pPr>
+        <w:ind w:left="2880" w:hanging="360"/>
+      </w:pPr>
+      <w:rPr>
+        <w:rFonts w:ascii="Symbol" w:hAnsi="Symbol" w:hint="default"/>
+      </w:rPr>
+    </w:lvl>
+    <w:lvl w:ilvl="4" w:tplc="040A0003" w:tentative="1">
+      <w:start w:val="1"/>
+      <w:numFmt w:val="bullet"/>
+      <w:lvlText w:val="o"/>
+      <w:lvlJc w:val="left"/>
+      <w:pPr>
+        <w:ind w:left="3600" w:hanging="360"/>
+      </w:pPr>
+      <w:rPr>
+        <w:rFonts w:ascii="Courier New" w:hAnsi="Courier New" w:cs="Courier New" w:hint="default"/>
+      </w:rPr>
+    </w:lvl>
+    <w:lvl w:ilvl="5" w:tplc="040A0005" w:tentative="1">
+      <w:start w:val="1"/>
+      <w:numFmt w:val="bullet"/>
+      <w:lvlText w:val=""/>
+      <w:lvlJc w:val="left"/>
+      <w:pPr>
+        <w:ind w:left="4320" w:hanging="360"/>
+      </w:pPr>
+      <w:rPr>
+        <w:rFonts w:ascii="Wingdings" w:hAnsi="Wingdings" w:hint="default"/>
+      </w:rPr>
+    </w:lvl>
+    <w:lvl w:ilvl="6" w:tplc="040A0001" w:tentative="1">
+      <w:start w:val="1"/>
+      <w:numFmt w:val="bullet"/>
+      <w:lvlText w:val=""/>
+      <w:lvlJc w:val="left"/>
+      <w:pPr>
+        <w:ind w:left="5040" w:hanging="360"/>
+      </w:pPr>
+      <w:rPr>
+        <w:rFonts w:ascii="Symbol" w:hAnsi="Symbol" w:hint="default"/>
+      </w:rPr>
+    </w:lvl>
+    <w:lvl w:ilvl="7" w:tplc="040A0003" w:tentative="1">
+      <w:start w:val="1"/>
+      <w:numFmt w:val="bullet"/>
+      <w:lvlText w:val="o"/>
+      <w:lvlJc w:val="left"/>
+      <w:pPr>
+        <w:ind w:left="5760" w:hanging="360"/>
+      </w:pPr>
+      <w:rPr>
+        <w:rFonts w:ascii="Courier New" w:hAnsi="Courier New" w:cs="Courier New" w:hint="default"/>
+      </w:rPr>
+    </w:lvl>
+    <w:lvl w:ilvl="8" w:tplc="040A0005" w:tentative="1">
+      <w:start w:val="1"/>
+      <w:numFmt w:val="bullet"/>
+      <w:lvlText w:val=""/>
+      <w:lvlJc w:val="left"/>
+      <w:pPr>
+        <w:ind w:left="6480" w:hanging="360"/>
+      </w:pPr>
+      <w:rPr>
+        <w:rFonts w:ascii="Wingdings" w:hAnsi="Wingdings" w:hint="default"/>
+      </w:rPr>
+    </w:lvl>
+  </w:abstractNum>
+  <w:num w:numId="1">
+    <w:abstractNumId w:val="2"/>
+  </w:num>
+  <w:num w:numId="2">
+    <w:abstractNumId w:val="1"/>
+  </w:num>
+  <w:num w:numId="3">
+    <w:abstractNumId w:val="0"/>
+  </w:num>
+</w:numbering>
 </file>
 
 <file path=word/styles.xml><?xml version="1.0" encoding="utf-8"?>
@@ -321,6 +865,17 @@
     <w:semiHidden/>
     <w:unhideWhenUsed/>
   </w:style>
+  <w:style w:type="paragraph" w:styleId="Prrafodelista">
+    <w:name w:val="List Paragraph"/>
+    <w:basedOn w:val="Normal"/>
+    <w:uiPriority w:val="34"/>
+    <w:qFormat/>
+    <w:rsid w:val="00F71AB4"/>
+    <w:pPr>
+      <w:ind w:left="720"/>
+      <w:contextualSpacing/>
+    </w:pPr>
+  </w:style>
 </w:styles>
 </file>
 
@@ -510,6 +1065,17 @@
     <w:uiPriority w:val="99"/>
     <w:semiHidden/>
     <w:unhideWhenUsed/>
+  </w:style>
+  <w:style w:type="paragraph" w:styleId="Prrafodelista">
+    <w:name w:val="List Paragraph"/>
+    <w:basedOn w:val="Normal"/>
+    <w:uiPriority w:val="34"/>
+    <w:qFormat/>
+    <w:rsid w:val="00F71AB4"/>
+    <w:pPr>
+      <w:ind w:left="720"/>
+      <w:contextualSpacing/>
+    </w:pPr>
   </w:style>
 </w:styles>
 </file>

</xml_diff>

<commit_message>
Actualizacion prueba aceptacion RI-03 y corregida titulo de TI-04
</commit_message>
<xml_diff>
--- a/Segundo Entregable/Requisitos de informacion.docx
+++ b/Segundo Entregable/Requisitos de informacion.docx
@@ -141,13 +141,27 @@
       </w:r>
     </w:p>
     <w:p>
-      <w:r>
+      <w:pPr>
+        <w:rPr>
+          <w:b/>
+        </w:rPr>
+      </w:pPr>
+      <w:r>
+        <w:rPr>
+          <w:b/>
+        </w:rPr>
         <w:t>R</w:t>
       </w:r>
       <w:r>
+        <w:rPr>
+          <w:b/>
+        </w:rPr>
         <w:t>I</w:t>
       </w:r>
       <w:r>
+        <w:rPr>
+          <w:b/>
+        </w:rPr>
         <w:t>-01</w:t>
       </w:r>
     </w:p>
@@ -196,19 +210,7 @@
         </w:numPr>
       </w:pPr>
       <w:r>
-        <w:t xml:space="preserve">No se permiten registros de </w:t>
-      </w:r>
-      <w:r>
-        <w:t>usuarios</w:t>
-      </w:r>
-      <w:r>
-        <w:t xml:space="preserve"> nuevos ni modificaciones</w:t>
-      </w:r>
-      <w:r>
-        <w:t xml:space="preserve"> </w:t>
-      </w:r>
-      <w:r>
-        <w:t>que dejen sin valor algún dato.</w:t>
+        <w:t>No se permiten registros de usuarios nuevos ni modificaciones que dejen sin valor algún dato.</w:t>
       </w:r>
     </w:p>
     <w:p>
@@ -225,14 +227,26 @@
       <w:pPr>
         <w:pStyle w:val="Prrafodelista"/>
         <w:ind w:left="0"/>
-      </w:pPr>
-      <w:r>
+        <w:rPr>
+          <w:b/>
+        </w:rPr>
+      </w:pPr>
+      <w:r>
+        <w:rPr>
+          <w:b/>
+        </w:rPr>
         <w:t>R</w:t>
       </w:r>
       <w:r>
+        <w:rPr>
+          <w:b/>
+        </w:rPr>
         <w:t>I</w:t>
       </w:r>
       <w:r>
+        <w:rPr>
+          <w:b/>
+        </w:rPr>
         <w:t>-02</w:t>
       </w:r>
     </w:p>
@@ -261,7 +275,15 @@
       </w:r>
     </w:p>
     <w:p>
-      <w:r>
+      <w:pPr>
+        <w:rPr>
+          <w:b/>
+        </w:rPr>
+      </w:pPr>
+      <w:r>
+        <w:rPr>
+          <w:b/>
+        </w:rPr>
         <w:t>RI-03</w:t>
       </w:r>
     </w:p>
@@ -274,7 +296,7 @@
         </w:numPr>
       </w:pPr>
       <w:r>
-        <w:t>Un usuario que no dispone de instrumento propio solicita el préstamo de uno en la escuela, se pide el listado de instrumentos y aparece el instrumento en cuestión asociado al usuario.</w:t>
+        <w:t>Un usuario realiza un pago y aparece la información sobre el pago en la lista.</w:t>
       </w:r>
     </w:p>
     <w:p>
@@ -286,7 +308,7 @@
         </w:numPr>
       </w:pPr>
       <w:r>
-        <w:t>Un usuario que dispone de instrumento propio solicita el préstamo de uno en la escuela, y aparece un mensaje de error impidiéndole asignarle uno de los instrumentos del listado.</w:t>
+        <w:t>Un usuario no realiza el pago a tiempo y aparece como pendiente en el listado.</w:t>
       </w:r>
     </w:p>
     <w:p>
@@ -298,9 +320,30 @@
         </w:numPr>
       </w:pPr>
       <w:r>
-        <w:t>Un usuario devuelve un instrumento que tenía en préstamo, se pide el listado de instrumentos y aparece el instrumento sin asociar a ningún usuario.</w:t>
-      </w:r>
-    </w:p>
+        <w:t>Un usuario se da de baja y al no realizar el siguiente pago no aparece como pendiente en el listado.</w:t>
+      </w:r>
+    </w:p>
+    <w:p>
+      <w:pPr>
+        <w:rPr>
+          <w:b/>
+        </w:rPr>
+      </w:pPr>
+      <w:bookmarkStart w:id="0" w:name="_GoBack"/>
+      <w:r>
+        <w:rPr>
+          <w:b/>
+        </w:rPr>
+        <w:t>RI-0</w:t>
+      </w:r>
+      <w:r>
+        <w:rPr>
+          <w:b/>
+        </w:rPr>
+        <w:t>4</w:t>
+      </w:r>
+    </w:p>
+    <w:bookmarkEnd w:id="0"/>
     <w:p>
       <w:pPr>
         <w:pStyle w:val="Prrafodelista"/>
@@ -310,11 +353,46 @@
         </w:numPr>
       </w:pPr>
       <w:r>
+        <w:t>Un usuario que no dispone de instrumento propio solicita el préstamo de uno en la escuela, se pide el listado de instrumentos y aparece el instrumento en cuestión asociado al usuario.</w:t>
+      </w:r>
+    </w:p>
+    <w:p>
+      <w:pPr>
+        <w:pStyle w:val="Prrafodelista"/>
+        <w:numPr>
+          <w:ilvl w:val="0"/>
+          <w:numId w:val="3"/>
+        </w:numPr>
+      </w:pPr>
+      <w:r>
+        <w:t>Un usuario que dispone de instrumento propio solicita el préstamo de uno en la escuela, y aparece un mensaje de error impidiéndole asignarle uno de los instrumentos del listado.</w:t>
+      </w:r>
+    </w:p>
+    <w:p>
+      <w:pPr>
+        <w:pStyle w:val="Prrafodelista"/>
+        <w:numPr>
+          <w:ilvl w:val="0"/>
+          <w:numId w:val="3"/>
+        </w:numPr>
+      </w:pPr>
+      <w:r>
+        <w:t>Un usuario devuelve un instrumento que tenía en préstamo, se pide el listado de instrumentos y aparece el instrumento sin asociar a ningún usuario.</w:t>
+      </w:r>
+    </w:p>
+    <w:p>
+      <w:pPr>
+        <w:pStyle w:val="Prrafodelista"/>
+        <w:numPr>
+          <w:ilvl w:val="0"/>
+          <w:numId w:val="3"/>
+        </w:numPr>
+      </w:pPr>
+      <w:r>
         <w:t>Un usuario que no dispone de instrumento propio solicita el préstamo de un instrumento, del cual no queda ninguno sin ser asociado a ningún usuario, aparece un mensaje de error avisándole de que no queda instrumentos libres de ese tipo.</w:t>
       </w:r>
-      <w:bookmarkStart w:id="0" w:name="_GoBack"/>
-      <w:bookmarkEnd w:id="0"/>
-    </w:p>
+    </w:p>
+    <w:p/>
     <w:sectPr>
       <w:pgSz w:w="11906" w:h="16838"/>
       <w:pgMar w:top="1417" w:right="1701" w:bottom="1417" w:left="1701" w:header="708" w:footer="708" w:gutter="0"/>

</xml_diff>